<commit_message>
added some more for chronochles
</commit_message>
<xml_diff>
--- a/для ролевых/фракции и классы.docx
+++ b/для ролевых/фракции и классы.docx
@@ -356,8 +356,48 @@
           <w:i/>
         </w:rPr>
       </w:pPr>
+      <w:r>
+        <w:t xml:space="preserve">- </w:t>
+      </w:r>
+      <w:r>
+        <w:rPr>
+          <w:b/>
+        </w:rPr>
+        <w:t xml:space="preserve">варварская вера: </w:t>
+      </w:r>
+      <w:r>
+        <w:t xml:space="preserve">гнев и милость Шадрака сменяют друг друга в мгновение ока. </w:t>
+      </w:r>
+      <w:r>
+        <w:rPr>
+          <w:i/>
+        </w:rPr>
+        <w:t>Если дважды за конфликт атака героя проваливает</w:t>
+      </w:r>
+      <w:r>
+        <w:rPr>
+          <w:i/>
+        </w:rPr>
+        <w:t>ся</w:t>
+      </w:r>
       <w:bookmarkStart w:id="0" w:name="_GoBack"/>
       <w:bookmarkEnd w:id="0"/>
+      <w:r>
+        <w:rPr>
+          <w:i/>
+        </w:rPr>
+        <w:t>, он получает эффект «Отчаяние».</w:t>
+      </w:r>
+    </w:p>
+    <w:p>
+      <w:pPr>
+        <w:rPr>
+          <w:b/>
+        </w:rPr>
+      </w:pPr>
+      <w:r>
+        <w:t xml:space="preserve">- </w:t>
+      </w:r>
     </w:p>
     <w:p>
       <w:pPr>
@@ -494,6 +534,7 @@
         </w:rPr>
       </w:pPr>
       <w:r>
+        <w:lastRenderedPageBreak/>
         <w:t xml:space="preserve">3. </w:t>
       </w:r>
       <w:r>
@@ -525,7 +566,6 @@
         </w:rPr>
       </w:pPr>
       <w:r>
-        <w:lastRenderedPageBreak/>
         <w:t xml:space="preserve">4. </w:t>
       </w:r>
       <w:r>

</xml_diff>